<commit_message>
work started from 50 up to 91
</commit_message>
<xml_diff>
--- a/src/egon/data/datasets/egon_etrago_line/Progress Update.docx
+++ b/src/egon/data/datasets/egon_etrago_line/Progress Update.docx
@@ -146,15 +146,7 @@
     </w:p>
     <w:p>
       <w:r>
-        <w:t xml:space="preserve">It has been found that there are some transmission lines which the name in PDF text is different than what has been </w:t>
-      </w:r>
-      <w:proofErr w:type="gramStart"/>
-      <w:r>
-        <w:t>wrote</w:t>
-      </w:r>
-      <w:proofErr w:type="gramEnd"/>
-      <w:r>
-        <w:t xml:space="preserve"> in the map, considering that the map shows the name of substation, for these rows the name of substation is taken from pdf map.</w:t>
+        <w:t>It has been found that there are some transmission lines which the name in PDF text is different than what has been wrote in the map, considering that the map shows the name of substation, for these rows the name of substation is taken from pdf map.</w:t>
       </w:r>
     </w:p>
     <w:p>
@@ -224,25 +216,12 @@
     <w:p>
       <w:r>
         <w:lastRenderedPageBreak/>
-        <w:t xml:space="preserve">The P161 needs to be checked, there is point connection between start and end in the </w:t>
-      </w:r>
-      <w:proofErr w:type="gramStart"/>
-      <w:r>
-        <w:t>map</w:t>
-      </w:r>
-      <w:proofErr w:type="gramEnd"/>
-    </w:p>
-    <w:p>
-      <w:r>
-        <w:t xml:space="preserve">About the green highlighted rows number 79&amp;80, which located between P33 and P46, I can’t find such line between these two </w:t>
-      </w:r>
-      <w:proofErr w:type="gramStart"/>
-      <w:r>
-        <w:t>code</w:t>
-      </w:r>
-      <w:proofErr w:type="gramEnd"/>
-      <w:r>
-        <w:t xml:space="preserve"> in pdf?</w:t>
+        <w:t>The P161 needs to be checked, there is point connection between start and end in the map</w:t>
+      </w:r>
+    </w:p>
+    <w:p>
+      <w:r>
+        <w:t>About the green highlighted rows number 79&amp;80, which located between P33 and P46, I can’t find such line between these two code in pdf?</w:t>
       </w:r>
     </w:p>
     <w:p>
@@ -280,15 +259,7 @@
         </w:numPr>
       </w:pPr>
       <w:r>
-        <w:t xml:space="preserve">Searching for substation </w:t>
-      </w:r>
-      <w:proofErr w:type="gramStart"/>
-      <w:r>
-        <w:t>name</w:t>
-      </w:r>
-      <w:proofErr w:type="gramEnd"/>
-      <w:r>
-        <w:t xml:space="preserve"> which was not available for PgAdmin4 in pdf, internet and google map</w:t>
+        <w:t>Searching for substation name which was not available for PgAdmin4 in pdf, internet and google map</w:t>
       </w:r>
     </w:p>
     <w:p>
@@ -387,15 +358,7 @@
         </w:numPr>
       </w:pPr>
       <w:r>
-        <w:t xml:space="preserve">Total Start point 244, 156 </w:t>
-      </w:r>
-      <w:proofErr w:type="gramStart"/>
-      <w:r>
-        <w:t>name</w:t>
-      </w:r>
-      <w:proofErr w:type="gramEnd"/>
-      <w:r>
-        <w:t xml:space="preserve"> of substation are found, 20 names are punk, therefore 68 substation name is unknown</w:t>
+        <w:t>Total Start point 244, 156 name of substation are found, 20 names are punk, therefore 68 substation name is unknown</w:t>
       </w:r>
     </w:p>
     <w:p>
@@ -407,15 +370,7 @@
         </w:numPr>
       </w:pPr>
       <w:r>
-        <w:t xml:space="preserve">Total end points 244, 140 </w:t>
-      </w:r>
-      <w:proofErr w:type="gramStart"/>
-      <w:r>
-        <w:t>name</w:t>
-      </w:r>
-      <w:proofErr w:type="gramEnd"/>
-      <w:r>
-        <w:t xml:space="preserve"> of substations are available, 26 names are </w:t>
+        <w:t xml:space="preserve">Total end points 244, 140 name of substations are available, 26 names are </w:t>
       </w:r>
       <w:proofErr w:type="spellStart"/>
       <w:r>
@@ -468,15 +423,7 @@
         </w:numPr>
       </w:pPr>
       <w:r>
-        <w:t xml:space="preserve">Firstly, find out if the extraction of substation names </w:t>
-      </w:r>
-      <w:proofErr w:type="gramStart"/>
-      <w:r>
-        <w:t>are</w:t>
-      </w:r>
-      <w:proofErr w:type="gramEnd"/>
-      <w:r>
-        <w:t xml:space="preserve"> correct or not, for instance in row 15 of test file (26July) the length calculated between two substation 663 km which is wrong and need to be rechecked with pdf and internet.</w:t>
+        <w:t>Firstly, find out if the extraction of substation names are correct or not, for instance in row 15 of test file (26July) the length calculated between two substation 663 km which is wrong and need to be rechecked with pdf and internet.</w:t>
       </w:r>
     </w:p>
     <w:p>
@@ -488,15 +435,7 @@
         </w:numPr>
       </w:pPr>
       <w:r>
-        <w:t xml:space="preserve">Secondly, the substation name which couldn’t be found in PgAdmin4 tables, needs to be checked again with pdf file first and then internet. For example, check the “BBPIG -13” in pdf file map, in table it shown 3 transmission line but in map it is only two substation and other are just section of project which create to divide the project work to three sections. </w:t>
-      </w:r>
-      <w:proofErr w:type="gramStart"/>
-      <w:r>
-        <w:t>These kind of issue</w:t>
-      </w:r>
-      <w:proofErr w:type="gramEnd"/>
-      <w:r>
-        <w:t xml:space="preserve"> might still exist in our table and pdf</w:t>
+        <w:t>Secondly, the substation name which couldn’t be found in PgAdmin4 tables, needs to be checked again with pdf file first and then internet. For example, check the “BBPIG -13” in pdf file map, in table it shown 3 transmission line but in map it is only two substation and other are just section of project which create to divide the project work to three sections. These kind of issue might still exist in our table and pdf</w:t>
       </w:r>
     </w:p>
     <w:p>
@@ -508,15 +447,7 @@
         </w:numPr>
       </w:pPr>
       <w:r>
-        <w:t xml:space="preserve">QGIS could help to find the substation names as well. For </w:t>
-      </w:r>
-      <w:proofErr w:type="gramStart"/>
-      <w:r>
-        <w:t>example</w:t>
-      </w:r>
-      <w:proofErr w:type="gramEnd"/>
-      <w:r>
-        <w:t xml:space="preserve"> name of substation mentioned Weida (</w:t>
+        <w:t>QGIS could help to find the substation names as well. For example name of substation mentioned Weida (</w:t>
       </w:r>
       <w:proofErr w:type="spellStart"/>
       <w:r>
@@ -581,17 +512,8 @@
           <w:sz w:val="32"/>
           <w:szCs w:val="32"/>
         </w:rPr>
-        <w:t xml:space="preserve">Update </w:t>
-      </w:r>
-      <w:proofErr w:type="gramStart"/>
-      <w:r>
-        <w:rPr>
-          <w:sz w:val="32"/>
-          <w:szCs w:val="32"/>
-        </w:rPr>
-        <w:t>26.07.23</w:t>
-      </w:r>
-      <w:proofErr w:type="gramEnd"/>
+        <w:t>Update 26.07.23</w:t>
+      </w:r>
     </w:p>
     <w:p>
       <w:pPr>
@@ -646,13 +568,8 @@
         <w:t>Inputfile</w:t>
       </w:r>
       <w:proofErr w:type="spellEnd"/>
-      <w:proofErr w:type="gramStart"/>
-      <w:r>
-        <w:t>) ,</w:t>
-      </w:r>
-      <w:proofErr w:type="gramEnd"/>
-      <w:r>
-        <w:t xml:space="preserve"> but probably there are few more cause of missing from many </w:t>
+      <w:r>
+        <w:t xml:space="preserve">) , but probably there are few more cause of missing from many </w:t>
       </w:r>
       <w:proofErr w:type="spellStart"/>
       <w:r>
@@ -674,15 +591,7 @@
       </w:pPr>
       <w:r>
         <w:lastRenderedPageBreak/>
-        <w:t xml:space="preserve">Renaming “NEP_tables_V2 - first table26July2023 to “NEP_tables_Input_July2023 </w:t>
-      </w:r>
-      <w:proofErr w:type="gramStart"/>
-      <w:r>
-        <w:t>“ as</w:t>
-      </w:r>
-      <w:proofErr w:type="gramEnd"/>
-      <w:r>
-        <w:t xml:space="preserve"> an general Input file, we can put there information about substation, that we found manually. THIS FILE SHOULDN’T BE OVERWRITTEN </w:t>
+        <w:t xml:space="preserve">Renaming “NEP_tables_V2 - first table26July2023 to “NEP_tables_Input_July2023 “ as an general Input file, we can put there information about substation, that we found manually. THIS FILE SHOULDN’T BE OVERWRITTEN </w:t>
       </w:r>
     </w:p>
     <w:p>
@@ -700,13 +609,8 @@
       </w:r>
       <w:proofErr w:type="spellEnd"/>
       <w:r>
-        <w:t xml:space="preserve"> and coordinates of international substation are already integrated into Input </w:t>
-      </w:r>
-      <w:proofErr w:type="gramStart"/>
-      <w:r>
-        <w:t>file</w:t>
-      </w:r>
-      <w:proofErr w:type="gramEnd"/>
+        <w:t xml:space="preserve"> and coordinates of international substation are already integrated into Input file</w:t>
+      </w:r>
     </w:p>
     <w:p>
       <w:pPr>
@@ -743,15 +647,7 @@
       </w:r>
       <w:proofErr w:type="spellEnd"/>
       <w:r>
-        <w:t xml:space="preserve"> for missing substation </w:t>
-      </w:r>
-      <w:proofErr w:type="gramStart"/>
-      <w:r>
-        <w:t>data</w:t>
-      </w:r>
-      <w:proofErr w:type="gramEnd"/>
-      <w:r>
-        <w:t xml:space="preserve"> </w:t>
+        <w:t xml:space="preserve"> for missing substation data </w:t>
       </w:r>
     </w:p>
     <w:p>
@@ -764,15 +660,7 @@
         <w:jc w:val="left"/>
       </w:pPr>
       <w:r>
-        <w:t xml:space="preserve">we </w:t>
-      </w:r>
-      <w:proofErr w:type="gramStart"/>
-      <w:r>
-        <w:t>have to</w:t>
-      </w:r>
-      <w:proofErr w:type="gramEnd"/>
-      <w:r>
-        <w:t xml:space="preserve"> discuss about the Length type column again, I think for some </w:t>
+        <w:t xml:space="preserve">we have to discuss about the Length type column again, I think for some </w:t>
       </w:r>
       <w:proofErr w:type="spellStart"/>
       <w:r>
@@ -878,19 +766,8 @@
           <w:kern w:val="0"/>
           <w14:ligatures w14:val="none"/>
         </w:rPr>
-        <w:t xml:space="preserve"> divided to 5 points from 3 points according to the pdf </w:t>
-      </w:r>
-      <w:proofErr w:type="gramStart"/>
-      <w:r>
-        <w:rPr>
-          <w:rFonts w:ascii="Calibri" w:eastAsia="Times New Roman" w:hAnsi="Calibri" w:cs="Calibri"/>
-          <w:color w:val="000000"/>
-          <w:kern w:val="0"/>
-          <w14:ligatures w14:val="none"/>
-        </w:rPr>
-        <w:t>map</w:t>
-      </w:r>
-      <w:proofErr w:type="gramEnd"/>
+        <w:t xml:space="preserve"> divided to 5 points from 3 points according to the pdf map</w:t>
+      </w:r>
     </w:p>
     <w:p>
       <w:pPr>
@@ -937,19 +814,8 @@
           <w:kern w:val="0"/>
           <w14:ligatures w14:val="none"/>
         </w:rPr>
-        <w:t xml:space="preserve">rom google map and added to the </w:t>
-      </w:r>
-      <w:proofErr w:type="gramStart"/>
-      <w:r>
-        <w:rPr>
-          <w:rFonts w:ascii="Calibri" w:eastAsia="Times New Roman" w:hAnsi="Calibri" w:cs="Calibri"/>
-          <w:color w:val="000000"/>
-          <w:kern w:val="0"/>
-          <w14:ligatures w14:val="none"/>
-        </w:rPr>
-        <w:t>table</w:t>
-      </w:r>
-      <w:proofErr w:type="gramEnd"/>
+        <w:t>rom google map and added to the table</w:t>
+      </w:r>
     </w:p>
     <w:p>
       <w:pPr>
@@ -1230,6 +1096,7 @@
           <w:rFonts w:ascii="Calibri" w:eastAsia="Times New Roman" w:hAnsi="Calibri" w:cs="Calibri"/>
           <w:color w:val="000000"/>
           <w:kern w:val="0"/>
+          <w:lang w:val="de-DE"/>
           <w14:ligatures w14:val="none"/>
         </w:rPr>
         <w:t>"UW" Heide West</w:t>
@@ -1267,72 +1134,44 @@
           <w:rFonts w:ascii="Calibri" w:eastAsia="Times New Roman" w:hAnsi="Calibri" w:cs="Calibri"/>
           <w:color w:val="000000"/>
           <w:kern w:val="0"/>
-          <w14:ligatures w14:val="none"/>
-        </w:rPr>
-      </w:pPr>
-      <w:proofErr w:type="spellStart"/>
-      <w:r>
-        <w:rPr>
-          <w:rFonts w:ascii="Calibri" w:eastAsia="Times New Roman" w:hAnsi="Calibri" w:cs="Calibri"/>
-          <w:color w:val="000000"/>
-          <w:kern w:val="0"/>
-          <w14:ligatures w14:val="none"/>
-        </w:rPr>
-        <w:t>zu</w:t>
-      </w:r>
-      <w:proofErr w:type="spellEnd"/>
-      <w:r>
-        <w:rPr>
-          <w:rFonts w:ascii="Calibri" w:eastAsia="Times New Roman" w:hAnsi="Calibri" w:cs="Calibri"/>
-          <w:color w:val="000000"/>
-          <w:kern w:val="0"/>
-          <w14:ligatures w14:val="none"/>
-        </w:rPr>
-        <w:t xml:space="preserve"> </w:t>
-      </w:r>
-      <w:proofErr w:type="spellStart"/>
-      <w:r>
-        <w:rPr>
-          <w:rFonts w:ascii="Calibri" w:eastAsia="Times New Roman" w:hAnsi="Calibri" w:cs="Calibri"/>
-          <w:color w:val="000000"/>
-          <w:kern w:val="0"/>
-          <w14:ligatures w14:val="none"/>
-        </w:rPr>
-        <w:t>neue</w:t>
-      </w:r>
-      <w:proofErr w:type="spellEnd"/>
-      <w:r>
-        <w:rPr>
-          <w:rFonts w:ascii="Calibri" w:eastAsia="Times New Roman" w:hAnsi="Calibri" w:cs="Calibri"/>
-          <w:color w:val="000000"/>
-          <w:kern w:val="0"/>
-          <w14:ligatures w14:val="none"/>
-        </w:rPr>
-        <w:t xml:space="preserve"> 380-kV-Anlage</w:t>
-      </w:r>
-      <w:r>
-        <w:rPr>
-          <w:lang w:val="de-DE"/>
-        </w:rPr>
-        <w:tab/>
-      </w:r>
-      <w:r>
-        <w:rPr>
-          <w:lang w:val="de-DE"/>
-        </w:rPr>
-        <w:tab/>
-      </w:r>
-      <w:r>
-        <w:rPr>
-          <w:lang w:val="de-DE"/>
-        </w:rPr>
-        <w:tab/>
-      </w:r>
-      <w:r>
-        <w:rPr>
-          <w:rFonts w:ascii="Calibri" w:eastAsia="Times New Roman" w:hAnsi="Calibri" w:cs="Calibri"/>
-          <w:color w:val="000000"/>
-          <w:kern w:val="0"/>
+          <w:lang w:val="de-DE"/>
+          <w14:ligatures w14:val="none"/>
+        </w:rPr>
+      </w:pPr>
+      <w:r>
+        <w:rPr>
+          <w:rFonts w:ascii="Calibri" w:eastAsia="Times New Roman" w:hAnsi="Calibri" w:cs="Calibri"/>
+          <w:color w:val="000000"/>
+          <w:kern w:val="0"/>
+          <w:lang w:val="de-DE"/>
+          <w14:ligatures w14:val="none"/>
+        </w:rPr>
+        <w:t>zu neue 380-kV-Anlage</w:t>
+      </w:r>
+      <w:r>
+        <w:rPr>
+          <w:lang w:val="de-DE"/>
+        </w:rPr>
+        <w:tab/>
+      </w:r>
+      <w:r>
+        <w:rPr>
+          <w:lang w:val="de-DE"/>
+        </w:rPr>
+        <w:tab/>
+      </w:r>
+      <w:r>
+        <w:rPr>
+          <w:lang w:val="de-DE"/>
+        </w:rPr>
+        <w:tab/>
+      </w:r>
+      <w:r>
+        <w:rPr>
+          <w:rFonts w:ascii="Calibri" w:eastAsia="Times New Roman" w:hAnsi="Calibri" w:cs="Calibri"/>
+          <w:color w:val="000000"/>
+          <w:kern w:val="0"/>
+          <w:lang w:val="de-DE"/>
           <w14:ligatures w14:val="none"/>
         </w:rPr>
         <w:t>6.967172 51.490748</w:t>
@@ -1345,14 +1184,16 @@
           <w:rFonts w:ascii="Calibri" w:eastAsia="Times New Roman" w:hAnsi="Calibri" w:cs="Calibri"/>
           <w:color w:val="000000"/>
           <w:kern w:val="0"/>
-          <w14:ligatures w14:val="none"/>
-        </w:rPr>
-      </w:pPr>
-      <w:r>
-        <w:rPr>
-          <w:rFonts w:ascii="Calibri" w:eastAsia="Times New Roman" w:hAnsi="Calibri" w:cs="Calibri"/>
-          <w:color w:val="000000"/>
-          <w:kern w:val="0"/>
+          <w:lang w:val="de-DE"/>
+          <w14:ligatures w14:val="none"/>
+        </w:rPr>
+      </w:pPr>
+      <w:r>
+        <w:rPr>
+          <w:rFonts w:ascii="Calibri" w:eastAsia="Times New Roman" w:hAnsi="Calibri" w:cs="Calibri"/>
+          <w:color w:val="000000"/>
+          <w:kern w:val="0"/>
+          <w:lang w:val="de-DE"/>
           <w14:ligatures w14:val="none"/>
         </w:rPr>
         <w:t>KlixbÃ¼ll SÃ¼d</w:t>
@@ -1362,74 +1203,31 @@
           <w:rFonts w:ascii="Calibri" w:eastAsia="Times New Roman" w:hAnsi="Calibri" w:cs="Calibri"/>
           <w:color w:val="000000"/>
           <w:kern w:val="0"/>
-          <w14:ligatures w14:val="none"/>
-        </w:rPr>
-        <w:tab/>
-        <w:t>(</w:t>
-      </w:r>
-      <w:proofErr w:type="spellStart"/>
-      <w:r>
-        <w:rPr>
-          <w:rFonts w:ascii="Calibri" w:eastAsia="Times New Roman" w:hAnsi="Calibri" w:cs="Calibri"/>
-          <w:color w:val="000000"/>
-          <w:kern w:val="0"/>
-          <w14:ligatures w14:val="none"/>
-        </w:rPr>
-        <w:t>Klixbüll</w:t>
-      </w:r>
-      <w:proofErr w:type="spellEnd"/>
-      <w:r>
-        <w:rPr>
-          <w:rFonts w:ascii="Calibri" w:eastAsia="Times New Roman" w:hAnsi="Calibri" w:cs="Calibri"/>
-          <w:color w:val="000000"/>
-          <w:kern w:val="0"/>
-          <w14:ligatures w14:val="none"/>
-        </w:rPr>
-        <w:t>/</w:t>
-      </w:r>
-      <w:r>
-        <w:rPr>
-          <w:rFonts w:ascii="Calibri" w:eastAsia="Times New Roman" w:hAnsi="Calibri" w:cs="Calibri"/>
-          <w:color w:val="000000"/>
-          <w:kern w:val="0"/>
-          <w14:ligatures w14:val="none"/>
-        </w:rPr>
-        <w:t>Süd</w:t>
-      </w:r>
-      <w:r>
-        <w:rPr>
-          <w:rFonts w:ascii="Calibri" w:eastAsia="Times New Roman" w:hAnsi="Calibri" w:cs="Calibri"/>
-          <w:color w:val="000000"/>
-          <w:kern w:val="0"/>
-          <w14:ligatures w14:val="none"/>
-        </w:rPr>
-        <w:t>)</w:t>
-      </w:r>
-      <w:r>
-        <w:rPr>
-          <w:rFonts w:ascii="Calibri" w:eastAsia="Times New Roman" w:hAnsi="Calibri" w:cs="Calibri"/>
-          <w:color w:val="000000"/>
-          <w:kern w:val="0"/>
-          <w14:ligatures w14:val="none"/>
-        </w:rPr>
-        <w:tab/>
-      </w:r>
-      <w:r>
-        <w:rPr>
-          <w:rFonts w:ascii="Calibri" w:eastAsia="Times New Roman" w:hAnsi="Calibri" w:cs="Calibri"/>
-          <w:color w:val="000000"/>
-          <w:kern w:val="0"/>
-          <w14:ligatures w14:val="none"/>
-        </w:rPr>
-        <w:tab/>
-      </w:r>
-      <w:r>
-        <w:rPr>
-          <w:rFonts w:ascii="Calibri" w:eastAsia="Times New Roman" w:hAnsi="Calibri" w:cs="Calibri"/>
-          <w:color w:val="000000"/>
-          <w:kern w:val="0"/>
-          <w14:ligatures w14:val="none"/>
-        </w:rPr>
+          <w:lang w:val="de-DE"/>
+          <w14:ligatures w14:val="none"/>
+        </w:rPr>
+        <w:tab/>
+        <w:t>(Klixbüll/Süd)</w:t>
+      </w:r>
+      <w:r>
+        <w:rPr>
+          <w:rFonts w:ascii="Calibri" w:eastAsia="Times New Roman" w:hAnsi="Calibri" w:cs="Calibri"/>
+          <w:color w:val="000000"/>
+          <w:kern w:val="0"/>
+          <w:lang w:val="de-DE"/>
+          <w14:ligatures w14:val="none"/>
+        </w:rPr>
+        <w:tab/>
+      </w:r>
+      <w:r>
+        <w:rPr>
+          <w:rFonts w:ascii="Calibri" w:eastAsia="Times New Roman" w:hAnsi="Calibri" w:cs="Calibri"/>
+          <w:color w:val="000000"/>
+          <w:kern w:val="0"/>
+          <w:lang w:val="de-DE"/>
+          <w14:ligatures w14:val="none"/>
+        </w:rPr>
+        <w:tab/>
         <w:t>8.869150 54.795167</w:t>
       </w:r>
     </w:p>
@@ -1441,63 +1239,49 @@
           <w:rFonts w:ascii="Calibri" w:eastAsia="Times New Roman" w:hAnsi="Calibri" w:cs="Calibri"/>
           <w:color w:val="000000"/>
           <w:kern w:val="0"/>
-          <w14:ligatures w14:val="none"/>
-        </w:rPr>
-      </w:pPr>
-      <w:proofErr w:type="spellStart"/>
-      <w:r>
-        <w:rPr>
-          <w:rFonts w:ascii="Calibri" w:eastAsia="Times New Roman" w:hAnsi="Calibri" w:cs="Calibri"/>
-          <w:color w:val="000000"/>
-          <w:kern w:val="0"/>
-          <w14:ligatures w14:val="none"/>
-        </w:rPr>
-        <w:t>Bundesgrenze</w:t>
-      </w:r>
-      <w:proofErr w:type="spellEnd"/>
-      <w:r>
-        <w:rPr>
-          <w:rFonts w:ascii="Calibri" w:eastAsia="Times New Roman" w:hAnsi="Calibri" w:cs="Calibri"/>
-          <w:color w:val="000000"/>
-          <w:kern w:val="0"/>
-          <w14:ligatures w14:val="none"/>
-        </w:rPr>
-        <w:t xml:space="preserve"> DK</w:t>
-      </w:r>
-      <w:r>
-        <w:rPr>
-          <w:rFonts w:ascii="Calibri" w:eastAsia="Times New Roman" w:hAnsi="Calibri" w:cs="Calibri"/>
-          <w:color w:val="000000"/>
-          <w:kern w:val="0"/>
-          <w14:ligatures w14:val="none"/>
-        </w:rPr>
-        <w:tab/>
-      </w:r>
-      <w:r>
-        <w:rPr>
-          <w:rFonts w:ascii="Calibri" w:eastAsia="Times New Roman" w:hAnsi="Calibri" w:cs="Calibri"/>
-          <w:color w:val="000000"/>
-          <w:kern w:val="0"/>
-          <w14:ligatures w14:val="none"/>
-        </w:rPr>
-        <w:tab/>
-      </w:r>
-      <w:r>
-        <w:rPr>
-          <w:rFonts w:ascii="Calibri" w:eastAsia="Times New Roman" w:hAnsi="Calibri" w:cs="Calibri"/>
-          <w:color w:val="000000"/>
-          <w:kern w:val="0"/>
-          <w14:ligatures w14:val="none"/>
-        </w:rPr>
-        <w:tab/>
-      </w:r>
-      <w:r>
-        <w:rPr>
-          <w:rFonts w:ascii="Calibri" w:eastAsia="Times New Roman" w:hAnsi="Calibri" w:cs="Calibri"/>
-          <w:color w:val="000000"/>
-          <w:kern w:val="0"/>
-          <w14:ligatures w14:val="none"/>
-        </w:rPr>
+          <w:lang w:val="de-DE"/>
+          <w14:ligatures w14:val="none"/>
+        </w:rPr>
+      </w:pPr>
+      <w:r>
+        <w:rPr>
+          <w:rFonts w:ascii="Calibri" w:eastAsia="Times New Roman" w:hAnsi="Calibri" w:cs="Calibri"/>
+          <w:color w:val="000000"/>
+          <w:kern w:val="0"/>
+          <w:lang w:val="de-DE"/>
+          <w14:ligatures w14:val="none"/>
+        </w:rPr>
+        <w:t>Bundesgrenze DK</w:t>
+      </w:r>
+      <w:r>
+        <w:rPr>
+          <w:rFonts w:ascii="Calibri" w:eastAsia="Times New Roman" w:hAnsi="Calibri" w:cs="Calibri"/>
+          <w:color w:val="000000"/>
+          <w:kern w:val="0"/>
+          <w:lang w:val="de-DE"/>
+          <w14:ligatures w14:val="none"/>
+        </w:rPr>
+        <w:tab/>
+      </w:r>
+      <w:r>
+        <w:rPr>
+          <w:rFonts w:ascii="Calibri" w:eastAsia="Times New Roman" w:hAnsi="Calibri" w:cs="Calibri"/>
+          <w:color w:val="000000"/>
+          <w:kern w:val="0"/>
+          <w:lang w:val="de-DE"/>
+          <w14:ligatures w14:val="none"/>
+        </w:rPr>
+        <w:tab/>
+      </w:r>
+      <w:r>
+        <w:rPr>
+          <w:rFonts w:ascii="Calibri" w:eastAsia="Times New Roman" w:hAnsi="Calibri" w:cs="Calibri"/>
+          <w:color w:val="000000"/>
+          <w:kern w:val="0"/>
+          <w:lang w:val="de-DE"/>
+          <w14:ligatures w14:val="none"/>
+        </w:rPr>
+        <w:tab/>
         <w:t>8.910507 54.903755</w:t>
       </w:r>
     </w:p>
@@ -1508,54 +1292,36 @@
           <w:rFonts w:ascii="Calibri" w:eastAsia="Times New Roman" w:hAnsi="Calibri" w:cs="Calibri"/>
           <w:color w:val="000000"/>
           <w:kern w:val="0"/>
-          <w14:ligatures w14:val="none"/>
-        </w:rPr>
-      </w:pPr>
-      <w:r>
-        <w:rPr>
-          <w:rFonts w:ascii="Calibri" w:eastAsia="Times New Roman" w:hAnsi="Calibri" w:cs="Calibri"/>
-          <w:color w:val="000000"/>
-          <w:kern w:val="0"/>
-          <w:lang w:val="de-DE"/>
-          <w14:ligatures w14:val="none"/>
-        </w:rPr>
-        <w:t xml:space="preserve">Schwandorf </w:t>
-      </w:r>
-      <w:r>
-        <w:rPr>
-          <w:rFonts w:ascii="Calibri" w:eastAsia="Times New Roman" w:hAnsi="Calibri" w:cs="Calibri"/>
-          <w:color w:val="000000"/>
-          <w:kern w:val="0"/>
-          <w:lang w:val="de-DE"/>
-          <w14:ligatures w14:val="none"/>
-        </w:rPr>
-        <w:t xml:space="preserve">= </w:t>
-      </w:r>
-      <w:r>
-        <w:rPr>
-          <w:rFonts w:ascii="Calibri" w:eastAsia="Times New Roman" w:hAnsi="Calibri" w:cs="Calibri"/>
-          <w:color w:val="000000"/>
-          <w:kern w:val="0"/>
-          <w:lang w:val="de-DE"/>
-          <w14:ligatures w14:val="none"/>
-        </w:rPr>
-        <w:t>Umspannwerk Büchelkühn</w:t>
-      </w:r>
-      <w:r>
-        <w:rPr>
-          <w:rFonts w:ascii="Calibri" w:eastAsia="Times New Roman" w:hAnsi="Calibri" w:cs="Calibri"/>
-          <w:color w:val="000000"/>
-          <w:kern w:val="0"/>
-          <w:lang w:val="de-DE"/>
-          <w14:ligatures w14:val="none"/>
-        </w:rPr>
-        <w:tab/>
-      </w:r>
-      <w:r>
-        <w:rPr>
-          <w:rFonts w:ascii="Calibri" w:eastAsia="Times New Roman" w:hAnsi="Calibri" w:cs="Calibri"/>
-          <w:color w:val="000000"/>
-          <w:kern w:val="0"/>
+          <w:lang w:val="de-DE"/>
+          <w14:ligatures w14:val="none"/>
+        </w:rPr>
+      </w:pPr>
+      <w:r>
+        <w:rPr>
+          <w:rFonts w:ascii="Calibri" w:eastAsia="Times New Roman" w:hAnsi="Calibri" w:cs="Calibri"/>
+          <w:color w:val="000000"/>
+          <w:kern w:val="0"/>
+          <w:lang w:val="de-DE"/>
+          <w14:ligatures w14:val="none"/>
+        </w:rPr>
+        <w:t>Schwandorf = Umspannwerk Büchelkühn</w:t>
+      </w:r>
+      <w:r>
+        <w:rPr>
+          <w:rFonts w:ascii="Calibri" w:eastAsia="Times New Roman" w:hAnsi="Calibri" w:cs="Calibri"/>
+          <w:color w:val="000000"/>
+          <w:kern w:val="0"/>
+          <w:lang w:val="de-DE"/>
+          <w14:ligatures w14:val="none"/>
+        </w:rPr>
+        <w:tab/>
+      </w:r>
+      <w:r>
+        <w:rPr>
+          <w:rFonts w:ascii="Calibri" w:eastAsia="Times New Roman" w:hAnsi="Calibri" w:cs="Calibri"/>
+          <w:color w:val="000000"/>
+          <w:kern w:val="0"/>
+          <w:lang w:val="de-DE"/>
           <w14:ligatures w14:val="none"/>
         </w:rPr>
         <w:t>12.081967 49.297147</w:t>
@@ -1568,74 +1334,49 @@
           <w:rFonts w:ascii="Calibri" w:eastAsia="Times New Roman" w:hAnsi="Calibri" w:cs="Calibri"/>
           <w:color w:val="000000"/>
           <w:kern w:val="0"/>
-          <w14:ligatures w14:val="none"/>
-        </w:rPr>
-      </w:pPr>
-      <w:proofErr w:type="spellStart"/>
-      <w:r>
-        <w:rPr>
-          <w:rFonts w:ascii="Calibri" w:eastAsia="Times New Roman" w:hAnsi="Calibri" w:cs="Calibri"/>
-          <w:color w:val="000000"/>
-          <w:kern w:val="0"/>
-          <w14:ligatures w14:val="none"/>
-        </w:rPr>
-        <w:t>Punkt</w:t>
-      </w:r>
-      <w:proofErr w:type="spellEnd"/>
-      <w:r>
-        <w:rPr>
-          <w:rFonts w:ascii="Calibri" w:eastAsia="Times New Roman" w:hAnsi="Calibri" w:cs="Calibri"/>
-          <w:color w:val="000000"/>
-          <w:kern w:val="0"/>
-          <w14:ligatures w14:val="none"/>
-        </w:rPr>
-        <w:t xml:space="preserve"> </w:t>
-      </w:r>
-      <w:proofErr w:type="spellStart"/>
-      <w:r>
-        <w:rPr>
-          <w:rFonts w:ascii="Calibri" w:eastAsia="Times New Roman" w:hAnsi="Calibri" w:cs="Calibri"/>
-          <w:color w:val="000000"/>
-          <w:kern w:val="0"/>
-          <w14:ligatures w14:val="none"/>
-        </w:rPr>
-        <w:t>Rittershausen</w:t>
-      </w:r>
-      <w:proofErr w:type="spellEnd"/>
-      <w:r>
-        <w:rPr>
-          <w:rFonts w:ascii="Calibri" w:eastAsia="Times New Roman" w:hAnsi="Calibri" w:cs="Calibri"/>
-          <w:color w:val="000000"/>
-          <w:kern w:val="0"/>
-          <w14:ligatures w14:val="none"/>
-        </w:rPr>
-        <w:tab/>
-      </w:r>
-      <w:r>
-        <w:rPr>
-          <w:rFonts w:ascii="Calibri" w:eastAsia="Times New Roman" w:hAnsi="Calibri" w:cs="Calibri"/>
-          <w:color w:val="000000"/>
-          <w:kern w:val="0"/>
-          <w14:ligatures w14:val="none"/>
-        </w:rPr>
-        <w:tab/>
-      </w:r>
-      <w:r>
-        <w:rPr>
-          <w:rFonts w:ascii="Calibri" w:eastAsia="Times New Roman" w:hAnsi="Calibri" w:cs="Calibri"/>
-          <w:color w:val="000000"/>
-          <w:kern w:val="0"/>
-          <w14:ligatures w14:val="none"/>
-        </w:rPr>
-        <w:tab/>
-      </w:r>
-      <w:r>
-        <w:rPr>
-          <w:rFonts w:ascii="Calibri" w:eastAsia="Times New Roman" w:hAnsi="Calibri" w:cs="Calibri"/>
-          <w:color w:val="000000"/>
-          <w:kern w:val="0"/>
-          <w14:ligatures w14:val="none"/>
-        </w:rPr>
+          <w:lang w:val="de-DE"/>
+          <w14:ligatures w14:val="none"/>
+        </w:rPr>
+      </w:pPr>
+      <w:r>
+        <w:rPr>
+          <w:rFonts w:ascii="Calibri" w:eastAsia="Times New Roman" w:hAnsi="Calibri" w:cs="Calibri"/>
+          <w:color w:val="000000"/>
+          <w:kern w:val="0"/>
+          <w:lang w:val="de-DE"/>
+          <w14:ligatures w14:val="none"/>
+        </w:rPr>
+        <w:t>Punkt Rittershausen</w:t>
+      </w:r>
+      <w:r>
+        <w:rPr>
+          <w:rFonts w:ascii="Calibri" w:eastAsia="Times New Roman" w:hAnsi="Calibri" w:cs="Calibri"/>
+          <w:color w:val="000000"/>
+          <w:kern w:val="0"/>
+          <w:lang w:val="de-DE"/>
+          <w14:ligatures w14:val="none"/>
+        </w:rPr>
+        <w:tab/>
+      </w:r>
+      <w:r>
+        <w:rPr>
+          <w:rFonts w:ascii="Calibri" w:eastAsia="Times New Roman" w:hAnsi="Calibri" w:cs="Calibri"/>
+          <w:color w:val="000000"/>
+          <w:kern w:val="0"/>
+          <w:lang w:val="de-DE"/>
+          <w14:ligatures w14:val="none"/>
+        </w:rPr>
+        <w:tab/>
+      </w:r>
+      <w:r>
+        <w:rPr>
+          <w:rFonts w:ascii="Calibri" w:eastAsia="Times New Roman" w:hAnsi="Calibri" w:cs="Calibri"/>
+          <w:color w:val="000000"/>
+          <w:kern w:val="0"/>
+          <w:lang w:val="de-DE"/>
+          <w14:ligatures w14:val="none"/>
+        </w:rPr>
+        <w:tab/>
         <w:t>10.013017 49.611797</w:t>
       </w:r>
     </w:p>
@@ -1646,9 +1387,104 @@
           <w:rFonts w:ascii="Calibri" w:eastAsia="Times New Roman" w:hAnsi="Calibri" w:cs="Calibri"/>
           <w:color w:val="000000"/>
           <w:kern w:val="0"/>
-          <w14:ligatures w14:val="none"/>
-        </w:rPr>
-      </w:pPr>
+          <w:lang w:val="de-DE"/>
+          <w14:ligatures w14:val="none"/>
+        </w:rPr>
+      </w:pPr>
+      <w:r>
+        <w:rPr>
+          <w:rFonts w:ascii="Calibri" w:eastAsia="Times New Roman" w:hAnsi="Calibri" w:cs="Calibri"/>
+          <w:color w:val="000000"/>
+          <w:kern w:val="0"/>
+          <w:lang w:val="de-DE"/>
+          <w14:ligatures w14:val="none"/>
+        </w:rPr>
+        <w:t>Bundesgrenze AT</w:t>
+      </w:r>
+      <w:r>
+        <w:rPr>
+          <w:rFonts w:ascii="Calibri" w:eastAsia="Times New Roman" w:hAnsi="Calibri" w:cs="Calibri"/>
+          <w:color w:val="000000"/>
+          <w:kern w:val="0"/>
+          <w:lang w:val="de-DE"/>
+          <w14:ligatures w14:val="none"/>
+        </w:rPr>
+        <w:tab/>
+      </w:r>
+      <w:r>
+        <w:rPr>
+          <w:rFonts w:ascii="Calibri" w:eastAsia="Times New Roman" w:hAnsi="Calibri" w:cs="Calibri"/>
+          <w:color w:val="000000"/>
+          <w:kern w:val="0"/>
+          <w:lang w:val="de-DE"/>
+          <w14:ligatures w14:val="none"/>
+        </w:rPr>
+        <w:tab/>
+      </w:r>
+      <w:r>
+        <w:rPr>
+          <w:rFonts w:ascii="Calibri" w:eastAsia="Times New Roman" w:hAnsi="Calibri" w:cs="Calibri"/>
+          <w:color w:val="000000"/>
+          <w:kern w:val="0"/>
+          <w:lang w:val="de-DE"/>
+          <w14:ligatures w14:val="none"/>
+        </w:rPr>
+        <w:tab/>
+        <w:t>13.060147 48.272481</w:t>
+      </w:r>
+    </w:p>
+    <w:p>
+      <w:pPr>
+        <w:spacing w:after="0" w:line="240" w:lineRule="auto"/>
+        <w:rPr>
+          <w:rFonts w:ascii="Calibri" w:eastAsia="Times New Roman" w:hAnsi="Calibri" w:cs="Calibri"/>
+          <w:color w:val="000000"/>
+          <w:kern w:val="0"/>
+          <w:lang w:val="de-DE"/>
+          <w14:ligatures w14:val="none"/>
+        </w:rPr>
+      </w:pPr>
+      <w:r>
+        <w:rPr>
+          <w:rFonts w:ascii="Calibri" w:eastAsia="Times New Roman" w:hAnsi="Calibri" w:cs="Calibri"/>
+          <w:color w:val="000000"/>
+          <w:kern w:val="0"/>
+          <w:lang w:val="de-DE"/>
+          <w14:ligatures w14:val="none"/>
+        </w:rPr>
+        <w:t>Punkt Matzenhof</w:t>
+      </w:r>
+      <w:r>
+        <w:rPr>
+          <w:rFonts w:ascii="Calibri" w:eastAsia="Times New Roman" w:hAnsi="Calibri" w:cs="Calibri"/>
+          <w:color w:val="000000"/>
+          <w:kern w:val="0"/>
+          <w:lang w:val="de-DE"/>
+          <w14:ligatures w14:val="none"/>
+        </w:rPr>
+        <w:tab/>
+      </w:r>
+      <w:r>
+        <w:rPr>
+          <w:rFonts w:ascii="Calibri" w:eastAsia="Times New Roman" w:hAnsi="Calibri" w:cs="Calibri"/>
+          <w:color w:val="000000"/>
+          <w:kern w:val="0"/>
+          <w:lang w:val="de-DE"/>
+          <w14:ligatures w14:val="none"/>
+        </w:rPr>
+        <w:tab/>
+      </w:r>
+      <w:r>
+        <w:rPr>
+          <w:rFonts w:ascii="Calibri" w:eastAsia="Times New Roman" w:hAnsi="Calibri" w:cs="Calibri"/>
+          <w:color w:val="000000"/>
+          <w:kern w:val="0"/>
+          <w:lang w:val="de-DE"/>
+          <w14:ligatures w14:val="none"/>
+        </w:rPr>
+        <w:tab/>
+        <w:t>13.013943 48.290369</w:t>
+      </w:r>
     </w:p>
     <w:p>
       <w:pPr>
@@ -1658,38 +1494,323 @@
           <w:rFonts w:ascii="Calibri" w:eastAsia="Times New Roman" w:hAnsi="Calibri" w:cs="Calibri"/>
           <w:color w:val="000000"/>
           <w:kern w:val="0"/>
-          <w14:ligatures w14:val="none"/>
-        </w:rPr>
-      </w:pPr>
-      <w:r>
-        <w:rPr>
-          <w:rFonts w:ascii="Calibri" w:eastAsia="Times New Roman" w:hAnsi="Calibri" w:cs="Calibri"/>
-          <w:color w:val="000000"/>
-          <w:kern w:val="0"/>
-          <w14:ligatures w14:val="none"/>
-        </w:rPr>
-        <w:t>Progress was u</w:t>
-      </w:r>
-      <w:r>
-        <w:rPr>
-          <w:rFonts w:ascii="Calibri" w:eastAsia="Times New Roman" w:hAnsi="Calibri" w:cs="Calibri"/>
-          <w:color w:val="000000"/>
-          <w:kern w:val="0"/>
-          <w14:ligatures w14:val="none"/>
-        </w:rPr>
-        <w:t xml:space="preserve">p to row number </w:t>
-      </w:r>
-      <w:proofErr w:type="gramStart"/>
-      <w:r>
-        <w:rPr>
-          <w:rFonts w:ascii="Calibri" w:eastAsia="Times New Roman" w:hAnsi="Calibri" w:cs="Calibri"/>
-          <w:color w:val="000000"/>
-          <w:kern w:val="0"/>
-          <w14:ligatures w14:val="none"/>
-        </w:rPr>
-        <w:t>78</w:t>
-      </w:r>
-      <w:proofErr w:type="gramEnd"/>
+          <w:lang w:val="de-DE"/>
+          <w14:ligatures w14:val="none"/>
+        </w:rPr>
+      </w:pPr>
+      <w:r>
+        <w:rPr>
+          <w:rFonts w:ascii="Calibri" w:eastAsia="Times New Roman" w:hAnsi="Calibri" w:cs="Calibri"/>
+          <w:color w:val="000000"/>
+          <w:kern w:val="0"/>
+          <w:lang w:val="de-DE"/>
+          <w14:ligatures w14:val="none"/>
+        </w:rPr>
+        <w:t>Punkt Adlkofen</w:t>
+      </w:r>
+      <w:r>
+        <w:rPr>
+          <w:rFonts w:ascii="Calibri" w:eastAsia="Times New Roman" w:hAnsi="Calibri" w:cs="Calibri"/>
+          <w:color w:val="000000"/>
+          <w:kern w:val="0"/>
+          <w:lang w:val="de-DE"/>
+          <w14:ligatures w14:val="none"/>
+        </w:rPr>
+        <w:tab/>
+      </w:r>
+      <w:r>
+        <w:rPr>
+          <w:rFonts w:ascii="Calibri" w:eastAsia="Times New Roman" w:hAnsi="Calibri" w:cs="Calibri"/>
+          <w:color w:val="000000"/>
+          <w:kern w:val="0"/>
+          <w:lang w:val="de-DE"/>
+          <w14:ligatures w14:val="none"/>
+        </w:rPr>
+        <w:tab/>
+      </w:r>
+      <w:r>
+        <w:rPr>
+          <w:rFonts w:ascii="Calibri" w:eastAsia="Times New Roman" w:hAnsi="Calibri" w:cs="Calibri"/>
+          <w:color w:val="000000"/>
+          <w:kern w:val="0"/>
+          <w:lang w:val="de-DE"/>
+          <w14:ligatures w14:val="none"/>
+        </w:rPr>
+        <w:tab/>
+      </w:r>
+      <w:r>
+        <w:rPr>
+          <w:rFonts w:ascii="Calibri" w:eastAsia="Times New Roman" w:hAnsi="Calibri" w:cs="Calibri"/>
+          <w:color w:val="000000"/>
+          <w:kern w:val="0"/>
+          <w:lang w:val="de-DE"/>
+          <w14:ligatures w14:val="none"/>
+        </w:rPr>
+        <w:tab/>
+        <w:t>12.260740 48.546736</w:t>
+      </w:r>
+    </w:p>
+    <w:p>
+      <w:pPr>
+        <w:spacing w:after="0" w:line="240" w:lineRule="auto"/>
+        <w:rPr>
+          <w:rFonts w:ascii="Calibri" w:eastAsia="Times New Roman" w:hAnsi="Calibri" w:cs="Calibri"/>
+          <w:color w:val="000000"/>
+          <w:kern w:val="0"/>
+          <w:lang w:val="de-DE"/>
+          <w14:ligatures w14:val="none"/>
+        </w:rPr>
+      </w:pPr>
+      <w:r>
+        <w:rPr>
+          <w:rFonts w:ascii="Calibri" w:eastAsia="Times New Roman" w:hAnsi="Calibri" w:cs="Calibri"/>
+          <w:color w:val="000000"/>
+          <w:kern w:val="0"/>
+          <w:lang w:val="de-DE"/>
+          <w14:ligatures w14:val="none"/>
+        </w:rPr>
+        <w:lastRenderedPageBreak/>
+        <w:t>Kreis Segeberg</w:t>
+      </w:r>
+      <w:r>
+        <w:rPr>
+          <w:rFonts w:ascii="Calibri" w:eastAsia="Times New Roman" w:hAnsi="Calibri" w:cs="Calibri"/>
+          <w:color w:val="000000"/>
+          <w:kern w:val="0"/>
+          <w:lang w:val="de-DE"/>
+          <w14:ligatures w14:val="none"/>
+        </w:rPr>
+        <w:tab/>
+      </w:r>
+      <w:r>
+        <w:rPr>
+          <w:rFonts w:ascii="Calibri" w:eastAsia="Times New Roman" w:hAnsi="Calibri" w:cs="Calibri"/>
+          <w:color w:val="000000"/>
+          <w:kern w:val="0"/>
+          <w:lang w:val="de-DE"/>
+          <w14:ligatures w14:val="none"/>
+        </w:rPr>
+        <w:tab/>
+      </w:r>
+      <w:r>
+        <w:rPr>
+          <w:rFonts w:ascii="Calibri" w:eastAsia="Times New Roman" w:hAnsi="Calibri" w:cs="Calibri"/>
+          <w:color w:val="000000"/>
+          <w:kern w:val="0"/>
+          <w:lang w:val="de-DE"/>
+          <w14:ligatures w14:val="none"/>
+        </w:rPr>
+        <w:tab/>
+      </w:r>
+      <w:r>
+        <w:rPr>
+          <w:rFonts w:ascii="Calibri" w:eastAsia="Times New Roman" w:hAnsi="Calibri" w:cs="Calibri"/>
+          <w:color w:val="000000"/>
+          <w:kern w:val="0"/>
+          <w:lang w:val="de-DE"/>
+          <w14:ligatures w14:val="none"/>
+        </w:rPr>
+        <w:tab/>
+        <w:t>9.985091 53.742518</w:t>
+      </w:r>
+    </w:p>
+    <w:p>
+      <w:pPr>
+        <w:spacing w:after="0" w:line="240" w:lineRule="auto"/>
+        <w:rPr>
+          <w:rFonts w:ascii="Calibri" w:eastAsia="Times New Roman" w:hAnsi="Calibri" w:cs="Calibri"/>
+          <w:color w:val="000000"/>
+          <w:kern w:val="0"/>
+          <w:lang w:val="de-DE"/>
+          <w14:ligatures w14:val="none"/>
+        </w:rPr>
+      </w:pPr>
+      <w:r>
+        <w:rPr>
+          <w:rFonts w:ascii="Calibri" w:eastAsia="Times New Roman" w:hAnsi="Calibri" w:cs="Calibri"/>
+          <w:color w:val="000000"/>
+          <w:kern w:val="0"/>
+          <w:lang w:val="de-DE"/>
+          <w14:ligatures w14:val="none"/>
+        </w:rPr>
+        <w:t>Lübeck West</w:t>
+      </w:r>
+      <w:r>
+        <w:rPr>
+          <w:rFonts w:ascii="Calibri" w:eastAsia="Times New Roman" w:hAnsi="Calibri" w:cs="Calibri"/>
+          <w:color w:val="000000"/>
+          <w:kern w:val="0"/>
+          <w:lang w:val="de-DE"/>
+          <w14:ligatures w14:val="none"/>
+        </w:rPr>
+        <w:tab/>
+      </w:r>
+      <w:r>
+        <w:rPr>
+          <w:rFonts w:ascii="Calibri" w:eastAsia="Times New Roman" w:hAnsi="Calibri" w:cs="Calibri"/>
+          <w:color w:val="000000"/>
+          <w:kern w:val="0"/>
+          <w:lang w:val="de-DE"/>
+          <w14:ligatures w14:val="none"/>
+        </w:rPr>
+        <w:t xml:space="preserve">(google name Pohnsdorf Umspannwerk </w:t>
+      </w:r>
+      <w:r>
+        <w:rPr>
+          <w:rFonts w:ascii="Calibri" w:eastAsia="Times New Roman" w:hAnsi="Calibri" w:cs="Calibri"/>
+          <w:color w:val="000000"/>
+          <w:kern w:val="0"/>
+          <w:lang w:val="de-DE"/>
+          <w14:ligatures w14:val="none"/>
+        </w:rPr>
+        <w:t>–</w:t>
+      </w:r>
+      <w:r>
+        <w:rPr>
+          <w:rFonts w:ascii="Calibri" w:eastAsia="Times New Roman" w:hAnsi="Calibri" w:cs="Calibri"/>
+          <w:color w:val="000000"/>
+          <w:kern w:val="0"/>
+          <w:lang w:val="de-DE"/>
+          <w14:ligatures w14:val="none"/>
+        </w:rPr>
+        <w:t xml:space="preserve"> Stockelsdorf</w:t>
+      </w:r>
+      <w:r>
+        <w:rPr>
+          <w:rFonts w:ascii="Calibri" w:eastAsia="Times New Roman" w:hAnsi="Calibri" w:cs="Calibri"/>
+          <w:color w:val="000000"/>
+          <w:kern w:val="0"/>
+          <w:lang w:val="de-DE"/>
+          <w14:ligatures w14:val="none"/>
+        </w:rPr>
+        <w:t>)</w:t>
+      </w:r>
+      <w:r>
+        <w:rPr>
+          <w:rFonts w:ascii="Calibri" w:eastAsia="Times New Roman" w:hAnsi="Calibri" w:cs="Calibri"/>
+          <w:color w:val="000000"/>
+          <w:kern w:val="0"/>
+          <w:lang w:val="de-DE"/>
+          <w14:ligatures w14:val="none"/>
+        </w:rPr>
+        <w:tab/>
+        <w:t>10.640401 53.919855</w:t>
+      </w:r>
+    </w:p>
+    <w:p>
+      <w:pPr>
+        <w:spacing w:after="0" w:line="240" w:lineRule="auto"/>
+        <w:rPr>
+          <w:rFonts w:ascii="Calibri" w:eastAsia="Times New Roman" w:hAnsi="Calibri" w:cs="Calibri"/>
+          <w:color w:val="000000"/>
+          <w:kern w:val="0"/>
+          <w:lang w:val="de-DE"/>
+          <w14:ligatures w14:val="none"/>
+        </w:rPr>
+      </w:pPr>
+      <w:r>
+        <w:rPr>
+          <w:rFonts w:ascii="Calibri" w:eastAsia="Times New Roman" w:hAnsi="Calibri" w:cs="Calibri"/>
+          <w:color w:val="000000"/>
+          <w:kern w:val="0"/>
+          <w:lang w:val="de-DE"/>
+          <w14:ligatures w14:val="none"/>
+        </w:rPr>
+        <w:t>Punkt Tschirn (Landes- grenze BY / TH)</w:t>
+      </w:r>
+      <w:r>
+        <w:rPr>
+          <w:rFonts w:ascii="Calibri" w:eastAsia="Times New Roman" w:hAnsi="Calibri" w:cs="Calibri"/>
+          <w:color w:val="000000"/>
+          <w:kern w:val="0"/>
+          <w:lang w:val="de-DE"/>
+          <w14:ligatures w14:val="none"/>
+        </w:rPr>
+        <w:tab/>
+      </w:r>
+      <w:r>
+        <w:rPr>
+          <w:rFonts w:ascii="Calibri" w:eastAsia="Times New Roman" w:hAnsi="Calibri" w:cs="Calibri"/>
+          <w:color w:val="000000"/>
+          <w:kern w:val="0"/>
+          <w:lang w:val="de-DE"/>
+          <w14:ligatures w14:val="none"/>
+        </w:rPr>
+        <w:tab/>
+      </w:r>
+      <w:r>
+        <w:rPr>
+          <w:rFonts w:ascii="Calibri" w:eastAsia="Times New Roman" w:hAnsi="Calibri" w:cs="Calibri"/>
+          <w:color w:val="000000"/>
+          <w:kern w:val="0"/>
+          <w:lang w:val="de-DE"/>
+          <w14:ligatures w14:val="none"/>
+        </w:rPr>
+        <w:t>11.478551 50.432455</w:t>
+      </w:r>
+    </w:p>
+    <w:p>
+      <w:pPr>
+        <w:spacing w:after="0" w:line="240" w:lineRule="auto"/>
+        <w:rPr>
+          <w:rFonts w:ascii="Calibri" w:eastAsia="Times New Roman" w:hAnsi="Calibri" w:cs="Calibri"/>
+          <w:color w:val="000000"/>
+          <w:kern w:val="0"/>
+          <w:lang w:val="de-DE"/>
+          <w14:ligatures w14:val="none"/>
+        </w:rPr>
+      </w:pPr>
+      <w:r>
+        <w:rPr>
+          <w:rFonts w:ascii="Calibri" w:eastAsia="Times New Roman" w:hAnsi="Calibri" w:cs="Calibri"/>
+          <w:color w:val="000000"/>
+          <w:kern w:val="0"/>
+          <w:lang w:val="de-DE"/>
+          <w14:ligatures w14:val="none"/>
+        </w:rPr>
+        <w:t>Mannheim (G380)</w:t>
+      </w:r>
+      <w:r>
+        <w:rPr>
+          <w:rFonts w:ascii="Calibri" w:eastAsia="Times New Roman" w:hAnsi="Calibri" w:cs="Calibri"/>
+          <w:color w:val="000000"/>
+          <w:kern w:val="0"/>
+          <w:lang w:val="de-DE"/>
+          <w14:ligatures w14:val="none"/>
+        </w:rPr>
+        <w:tab/>
+      </w:r>
+      <w:r>
+        <w:rPr>
+          <w:rFonts w:ascii="Calibri" w:eastAsia="Times New Roman" w:hAnsi="Calibri" w:cs="Calibri"/>
+          <w:color w:val="000000"/>
+          <w:kern w:val="0"/>
+          <w:lang w:val="de-DE"/>
+          <w14:ligatures w14:val="none"/>
+        </w:rPr>
+        <w:tab/>
+      </w:r>
+      <w:r>
+        <w:rPr>
+          <w:rFonts w:ascii="Calibri" w:eastAsia="Times New Roman" w:hAnsi="Calibri" w:cs="Calibri"/>
+          <w:color w:val="000000"/>
+          <w:kern w:val="0"/>
+          <w:lang w:val="de-DE"/>
+          <w14:ligatures w14:val="none"/>
+        </w:rPr>
+        <w:tab/>
+      </w:r>
+      <w:r>
+        <w:rPr>
+          <w:rFonts w:ascii="Calibri" w:eastAsia="Times New Roman" w:hAnsi="Calibri" w:cs="Calibri"/>
+          <w:color w:val="000000"/>
+          <w:kern w:val="0"/>
+          <w:lang w:val="de-DE"/>
+          <w14:ligatures w14:val="none"/>
+        </w:rPr>
+        <w:tab/>
+        <w:t>8.545514 49.439807</w:t>
+      </w:r>
     </w:p>
     <w:p>
       <w:pPr>
@@ -1699,13 +1820,169 @@
           <w:rFonts w:ascii="Calibri" w:eastAsia="Times New Roman" w:hAnsi="Calibri" w:cs="Calibri"/>
           <w:color w:val="000000"/>
           <w:kern w:val="0"/>
-          <w14:ligatures w14:val="none"/>
-        </w:rPr>
-      </w:pPr>
-    </w:p>
-    <w:p>
-      <w:r>
-        <w:lastRenderedPageBreak/>
+          <w:lang w:val="de-DE"/>
+          <w14:ligatures w14:val="none"/>
+        </w:rPr>
+      </w:pPr>
+    </w:p>
+    <w:p>
+      <w:pPr>
+        <w:spacing w:after="0" w:line="240" w:lineRule="auto"/>
+        <w:rPr>
+          <w:rFonts w:ascii="Calibri" w:eastAsia="Times New Roman" w:hAnsi="Calibri" w:cs="Calibri"/>
+          <w:color w:val="000000"/>
+          <w:kern w:val="0"/>
+          <w14:ligatures w14:val="none"/>
+        </w:rPr>
+      </w:pPr>
+      <w:r>
+        <w:rPr>
+          <w:rFonts w:ascii="Calibri" w:eastAsia="Times New Roman" w:hAnsi="Calibri" w:cs="Calibri"/>
+          <w:color w:val="000000"/>
+          <w:kern w:val="0"/>
+          <w14:ligatures w14:val="none"/>
+        </w:rPr>
+        <w:t xml:space="preserve">Python code edited </w:t>
+      </w:r>
+      <w:r>
+        <w:rPr>
+          <w:rFonts w:ascii="Calibri" w:eastAsia="Times New Roman" w:hAnsi="Calibri" w:cs="Calibri"/>
+          <w:color w:val="000000"/>
+          <w:kern w:val="0"/>
+          <w14:ligatures w14:val="none"/>
+        </w:rPr>
+        <w:t>to calculate the length from the coordinate, because some of the coordinate manually added in to the table.</w:t>
+      </w:r>
+    </w:p>
+    <w:p>
+      <w:pPr>
+        <w:spacing w:after="0" w:line="240" w:lineRule="auto"/>
+        <w:rPr>
+          <w:rFonts w:ascii="Calibri" w:eastAsia="Times New Roman" w:hAnsi="Calibri" w:cs="Calibri"/>
+          <w:color w:val="000000"/>
+          <w:kern w:val="0"/>
+          <w14:ligatures w14:val="none"/>
+        </w:rPr>
+      </w:pPr>
+    </w:p>
+    <w:p>
+      <w:pPr>
+        <w:spacing w:after="0" w:line="240" w:lineRule="auto"/>
+        <w:rPr>
+          <w:rFonts w:ascii="Calibri" w:eastAsia="Times New Roman" w:hAnsi="Calibri" w:cs="Calibri"/>
+          <w:color w:val="000000"/>
+          <w:kern w:val="0"/>
+          <w14:ligatures w14:val="none"/>
+        </w:rPr>
+      </w:pPr>
+    </w:p>
+    <w:p>
+      <w:pPr>
+        <w:suppressAutoHyphens w:val="0"/>
+        <w:spacing w:after="0" w:line="240" w:lineRule="auto"/>
+        <w:rPr>
+          <w:rFonts w:ascii="Calibri" w:eastAsia="Times New Roman" w:hAnsi="Calibri" w:cs="Calibri"/>
+          <w:b/>
+          <w:bCs/>
+          <w:color w:val="000000"/>
+          <w:kern w:val="0"/>
+          <w14:ligatures w14:val="none"/>
+        </w:rPr>
+      </w:pPr>
+      <w:r>
+        <w:rPr>
+          <w:rFonts w:ascii="Calibri" w:eastAsia="Times New Roman" w:hAnsi="Calibri" w:cs="Calibri"/>
+          <w:b/>
+          <w:bCs/>
+          <w:color w:val="000000"/>
+          <w:kern w:val="0"/>
+          <w14:ligatures w14:val="none"/>
+        </w:rPr>
+        <w:t xml:space="preserve">Progress </w:t>
+      </w:r>
+      <w:r>
+        <w:rPr>
+          <w:rFonts w:ascii="Calibri" w:eastAsia="Times New Roman" w:hAnsi="Calibri" w:cs="Calibri"/>
+          <w:b/>
+          <w:bCs/>
+          <w:color w:val="000000"/>
+          <w:kern w:val="0"/>
+          <w14:ligatures w14:val="none"/>
+        </w:rPr>
+        <w:t>started from row 50</w:t>
+      </w:r>
+      <w:r>
+        <w:rPr>
+          <w:rFonts w:ascii="Calibri" w:eastAsia="Times New Roman" w:hAnsi="Calibri" w:cs="Calibri"/>
+          <w:b/>
+          <w:bCs/>
+          <w:color w:val="000000"/>
+          <w:kern w:val="0"/>
+          <w14:ligatures w14:val="none"/>
+        </w:rPr>
+        <w:t xml:space="preserve"> up to row number </w:t>
+      </w:r>
+      <w:r>
+        <w:rPr>
+          <w:rFonts w:ascii="Calibri" w:eastAsia="Times New Roman" w:hAnsi="Calibri" w:cs="Calibri"/>
+          <w:b/>
+          <w:bCs/>
+          <w:color w:val="000000"/>
+          <w:kern w:val="0"/>
+          <w14:ligatures w14:val="none"/>
+        </w:rPr>
+        <w:t>91</w:t>
+      </w:r>
+      <w:r>
+        <w:rPr>
+          <w:rFonts w:ascii="Calibri" w:eastAsia="Times New Roman" w:hAnsi="Calibri" w:cs="Calibri"/>
+          <w:b/>
+          <w:bCs/>
+          <w:color w:val="000000"/>
+          <w:kern w:val="0"/>
+          <w14:ligatures w14:val="none"/>
+        </w:rPr>
+        <w:t>, all substation/</w:t>
+      </w:r>
+      <w:proofErr w:type="spellStart"/>
+      <w:r>
+        <w:rPr>
+          <w:rFonts w:ascii="Calibri" w:eastAsia="Times New Roman" w:hAnsi="Calibri" w:cs="Calibri"/>
+          <w:b/>
+          <w:bCs/>
+          <w:color w:val="000000"/>
+          <w:kern w:val="0"/>
+          <w14:ligatures w14:val="none"/>
+        </w:rPr>
+        <w:t>punkt</w:t>
+      </w:r>
+      <w:proofErr w:type="spellEnd"/>
+      <w:r>
+        <w:rPr>
+          <w:rFonts w:ascii="Calibri" w:eastAsia="Times New Roman" w:hAnsi="Calibri" w:cs="Calibri"/>
+          <w:b/>
+          <w:bCs/>
+          <w:color w:val="000000"/>
+          <w:kern w:val="0"/>
+          <w14:ligatures w14:val="none"/>
+        </w:rPr>
+        <w:t xml:space="preserve"> coordinate has been extracted and added to the tables “NEP_tables_Input_July2023” and “NEP_tables_V2 - first table26July2023 – test”</w:t>
+      </w:r>
+    </w:p>
+    <w:p>
+      <w:pPr>
+        <w:suppressAutoHyphens w:val="0"/>
+        <w:spacing w:after="0" w:line="240" w:lineRule="auto"/>
+        <w:rPr>
+          <w:rFonts w:ascii="Calibri" w:eastAsia="Times New Roman" w:hAnsi="Calibri" w:cs="Calibri"/>
+          <w:color w:val="000000"/>
+          <w:kern w:val="0"/>
+          <w14:ligatures w14:val="none"/>
+        </w:rPr>
+      </w:pPr>
+    </w:p>
+    <w:p>
+      <w:r>
         <w:t>Lesson</w:t>
       </w:r>
       <w:r>
@@ -1727,7 +2004,25 @@
         <w:t xml:space="preserve">Checking each row and </w:t>
       </w:r>
       <w:r>
-        <w:t>when no similar correct name found for the start and end substation. Searching an important part of substation name in HV, MV, switch station, and replacing the correct name, also for rechecking the correctness, the extracted coordinate added in google map and the location compered to the pdf map.</w:t>
+        <w:t>when no similar correct name found for the start and end substation</w:t>
+      </w:r>
+      <w:r>
+        <w:t>,</w:t>
+      </w:r>
+      <w:r>
+        <w:t xml:space="preserve"> Searching an important part of substation name in HV, MV, switch station, and replacing the correct name</w:t>
+      </w:r>
+      <w:r>
+        <w:t>. it is required to be sure that the found substation name is what we are searching for.</w:t>
+      </w:r>
+      <w:r>
+        <w:t xml:space="preserve"> </w:t>
+      </w:r>
+      <w:r>
+        <w:t>also,</w:t>
+      </w:r>
+      <w:r>
+        <w:t xml:space="preserve"> for rechecking the correctness, the extracted coordinate added in google map and the location compered to the pdf map.</w:t>
       </w:r>
       <w:r>
         <w:t xml:space="preserve"> For example “</w:t>
@@ -1742,21 +2037,30 @@
         <w:t>West</w:t>
       </w:r>
       <w:r>
-        <w:t xml:space="preserve">” which after searching precisely it found that the name in PgAdmin4 </w:t>
-      </w:r>
-      <w:proofErr w:type="gramStart"/>
-      <w:r>
-        <w:t>is ”</w:t>
-      </w:r>
-      <w:r>
-        <w:t>Stade</w:t>
-      </w:r>
-      <w:proofErr w:type="gramEnd"/>
-      <w:r>
-        <w:t>-West</w:t>
+        <w:t>” which after searching precisely it found that the name in PgAdmin4 is ”</w:t>
+      </w:r>
+      <w:r>
+        <w:t>Stade-West</w:t>
       </w:r>
       <w:r>
         <w:t>”</w:t>
+      </w:r>
+      <w:r>
+        <w:t xml:space="preserve">, or Emden Ost which in pgAdmin4 it is </w:t>
+      </w:r>
+      <w:r>
+        <w:br/>
+      </w:r>
+      <w:r>
+        <w:t>Emden-</w:t>
+      </w:r>
+      <w:proofErr w:type="spellStart"/>
+      <w:r>
+        <w:t>Borssum</w:t>
+      </w:r>
+      <w:proofErr w:type="spellEnd"/>
+      <w:r>
+        <w:t xml:space="preserve">. </w:t>
       </w:r>
     </w:p>
     <w:p>
@@ -1836,18 +2140,14 @@
       </w:r>
       <w:proofErr w:type="spellEnd"/>
       <w:r>
-        <w:t xml:space="preserve">” then the location found in google manually by compering to the pdf map, the picked location tried to </w:t>
-      </w:r>
-      <w:proofErr w:type="gramStart"/>
-      <w:r>
-        <w:t>has</w:t>
-      </w:r>
-      <w:proofErr w:type="gramEnd"/>
-      <w:r>
-        <w:t xml:space="preserve"> perfect match with the visual location in pdf map, and the </w:t>
-      </w:r>
-      <w:r>
-        <w:t>coordinate extracted for the point and added to our table.</w:t>
+        <w:t xml:space="preserve">” then the location found in google manually by compering to the pdf map, the picked location tried to has perfect match with the visual location in pdf map, and the </w:t>
+      </w:r>
+      <w:r>
+        <w:t xml:space="preserve">coordinate extracted for the point </w:t>
+      </w:r>
+      <w:r>
+        <w:lastRenderedPageBreak/>
+        <w:t>and added to our table.</w:t>
       </w:r>
       <w:r>
         <w:t xml:space="preserve"> For example “</w:t>
@@ -1856,27 +2156,13 @@
         <w:rPr>
           <w:lang w:val="de-DE"/>
         </w:rPr>
-        <w:t xml:space="preserve">Mehringen (Grafschaft </w:t>
-      </w:r>
-      <w:proofErr w:type="gramStart"/>
-      <w:r>
-        <w:rPr>
-          <w:lang w:val="de-DE"/>
-        </w:rPr>
-        <w:t>Hoya)</w:t>
-      </w:r>
-      <w:r>
-        <w:rPr>
-          <w:lang w:val="de-DE"/>
-        </w:rPr>
-        <w:t>“</w:t>
-      </w:r>
-      <w:proofErr w:type="gramEnd"/>
-      <w:r>
-        <w:rPr>
-          <w:lang w:val="de-DE"/>
-        </w:rPr>
-        <w:t xml:space="preserve"> which found to be </w:t>
+        <w:t>Mehringen (Grafschaft Hoya)</w:t>
+      </w:r>
+      <w:r>
+        <w:rPr>
+          <w:lang w:val="de-DE"/>
+        </w:rPr>
+        <w:t xml:space="preserve">“ which found to be </w:t>
       </w:r>
       <w:r>
         <w:rPr>

</xml_diff>